<commit_message>
added python files for activities 2 and 3
</commit_message>
<xml_diff>
--- a/Activities/Activity 3/Data Viz Activity 3.docx
+++ b/Activities/Activity 3/Data Viz Activity 3.docx
@@ -89,14 +89,12 @@
         </w:rPr>
         <w:t xml:space="preserve"> dataset that is in the </w:t>
       </w:r>
-      <w:proofErr w:type="spellStart"/>
       <w:r>
         <w:rPr>
           <w:rFonts w:ascii="Calibri" w:hAnsi="Calibri" w:cs="Calibri"/>
         </w:rPr>
         <w:t>dplyr</w:t>
       </w:r>
-      <w:proofErr w:type="spellEnd"/>
       <w:r>
         <w:rPr>
           <w:rFonts w:ascii="Calibri" w:hAnsi="Calibri" w:cs="Calibri"/>
@@ -113,21 +111,7 @@
         <w:rPr>
           <w:rFonts w:ascii="Calibri" w:hAnsi="Calibri" w:cs="Calibri"/>
         </w:rPr>
-        <w:t xml:space="preserve">This package is loaded when loading the </w:t>
-      </w:r>
-      <w:proofErr w:type="spellStart"/>
-      <w:r>
-        <w:rPr>
-          <w:rFonts w:ascii="Calibri" w:hAnsi="Calibri" w:cs="Calibri"/>
-        </w:rPr>
-        <w:t>tidyverse</w:t>
-      </w:r>
-      <w:proofErr w:type="spellEnd"/>
-      <w:r>
-        <w:rPr>
-          <w:rFonts w:ascii="Calibri" w:hAnsi="Calibri" w:cs="Calibri"/>
-        </w:rPr>
-        <w:t>.</w:t>
+        <w:t>This package is loaded when loading the tidyverse.</w:t>
       </w:r>
       <w:r>
         <w:rPr>
@@ -161,16 +145,28 @@
         <w:rPr>
           <w:rFonts w:ascii="Calibri" w:hAnsi="Calibri" w:cs="Calibri"/>
         </w:rPr>
-        <w:t xml:space="preserve">Load the </w:t>
-      </w:r>
-      <w:proofErr w:type="spellStart"/>
-      <w:r>
-        <w:rPr>
-          <w:rFonts w:ascii="Calibri" w:hAnsi="Calibri" w:cs="Calibri"/>
-        </w:rPr>
-        <w:t>tidyverse</w:t>
-      </w:r>
-      <w:proofErr w:type="spellEnd"/>
+        <w:t xml:space="preserve">If using </w:t>
+      </w:r>
+      <w:r>
+        <w:rPr>
+          <w:rFonts w:ascii="Calibri" w:hAnsi="Calibri" w:cs="Calibri"/>
+          <w:b/>
+          <w:bCs/>
+        </w:rPr>
+        <w:t>R</w:t>
+      </w:r>
+      <w:r>
+        <w:rPr>
+          <w:rFonts w:ascii="Calibri" w:hAnsi="Calibri" w:cs="Calibri"/>
+        </w:rPr>
+        <w:t>, l</w:t>
+      </w:r>
+      <w:r>
+        <w:rPr>
+          <w:rFonts w:ascii="Calibri" w:hAnsi="Calibri" w:cs="Calibri"/>
+        </w:rPr>
+        <w:t>oad the tidyverse</w:t>
+      </w:r>
       <w:r>
         <w:rPr>
           <w:rFonts w:ascii="Calibri" w:hAnsi="Calibri" w:cs="Calibri"/>
@@ -191,7 +187,6 @@
         </w:rPr>
         <w:t xml:space="preserve"> data set. </w:t>
       </w:r>
-      <w:proofErr w:type="gramStart"/>
       <w:r>
         <w:rPr>
           <w:rFonts w:ascii="Calibri" w:hAnsi="Calibri" w:cs="Calibri"/>
@@ -206,12 +201,17 @@
         </w:rPr>
         <w:t>?storms</w:t>
       </w:r>
-      <w:proofErr w:type="gramEnd"/>
       <w:r>
         <w:rPr>
           <w:rFonts w:ascii="Calibri" w:hAnsi="Calibri" w:cs="Calibri"/>
         </w:rPr>
         <w:t xml:space="preserve"> to read a bit about this data set.</w:t>
+      </w:r>
+      <w:r>
+        <w:rPr>
+          <w:rFonts w:ascii="Calibri" w:hAnsi="Calibri" w:cs="Calibri"/>
+        </w:rPr>
+        <w:t xml:space="preserve"> If using Python, import pandas as pd, import all functions from plotnine, and read in the storms dataset that is on the GitHub page.</w:t>
       </w:r>
       <w:r>
         <w:rPr>
@@ -230,7 +230,8 @@
         </w:numPr>
         <w:suppressAutoHyphens/>
         <w:rPr>
-          <w:rFonts w:eastAsiaTheme="minorEastAsia"/>
+          <w:rFonts w:ascii="Calibri" w:hAnsi="Calibri" w:cs="Calibri"/>
+          <w:i/>
           <w:iCs/>
         </w:rPr>
       </w:pPr>
@@ -252,7 +253,33 @@
         <w:rPr>
           <w:rFonts w:ascii="Calibri" w:hAnsi="Calibri" w:cs="Calibri"/>
         </w:rPr>
-        <w:t xml:space="preserve"> variable to a factor. You can do this by typing </w:t>
+        <w:t xml:space="preserve"> variable to a factor. </w:t>
+      </w:r>
+      <w:r>
+        <w:rPr>
+          <w:rFonts w:ascii="Calibri" w:hAnsi="Calibri" w:cs="Calibri"/>
+        </w:rPr>
+        <w:t xml:space="preserve">In </w:t>
+      </w:r>
+      <w:r>
+        <w:rPr>
+          <w:rFonts w:ascii="Calibri" w:hAnsi="Calibri" w:cs="Calibri"/>
+          <w:b/>
+          <w:bCs/>
+        </w:rPr>
+        <w:t>R</w:t>
+      </w:r>
+      <w:r>
+        <w:rPr>
+          <w:rFonts w:ascii="Calibri" w:hAnsi="Calibri" w:cs="Calibri"/>
+        </w:rPr>
+        <w:t>, y</w:t>
+      </w:r>
+      <w:r>
+        <w:rPr>
+          <w:rFonts w:ascii="Calibri" w:hAnsi="Calibri" w:cs="Calibri"/>
+        </w:rPr>
+        <w:t xml:space="preserve">ou can do this by typing </w:t>
       </w:r>
       <w:r>
         <w:rPr>
@@ -282,25 +309,7 @@
           <w:b/>
           <w:bCs/>
         </w:rPr>
-        <w:t xml:space="preserve"> &lt;- </w:t>
-      </w:r>
-      <w:proofErr w:type="gramStart"/>
-      <w:r>
-        <w:rPr>
-          <w:rFonts w:ascii="Calibri" w:hAnsi="Calibri" w:cs="Calibri"/>
-          <w:b/>
-          <w:bCs/>
-        </w:rPr>
-        <w:t>mutate(</w:t>
-      </w:r>
-      <w:proofErr w:type="gramEnd"/>
-      <w:r>
-        <w:rPr>
-          <w:rFonts w:ascii="Calibri" w:hAnsi="Calibri" w:cs="Calibri"/>
-          <w:b/>
-          <w:bCs/>
-        </w:rPr>
-        <w:t xml:space="preserve">storms, </w:t>
+        <w:t xml:space="preserve"> &lt;- mutate(storms, </w:t>
       </w:r>
       <w:r>
         <w:rPr>
@@ -369,6 +378,85 @@
           <w:rFonts w:ascii="Calibri" w:hAnsi="Calibri" w:cs="Calibri"/>
         </w:rPr>
         <w:t>when making these graphs.</w:t>
+      </w:r>
+      <w:r>
+        <w:rPr>
+          <w:rFonts w:ascii="Calibri" w:hAnsi="Calibri" w:cs="Calibri"/>
+        </w:rPr>
+        <w:t xml:space="preserve"> In Python, you can do </w:t>
+      </w:r>
+      <w:r>
+        <w:rPr>
+          <w:rFonts w:ascii="Calibri" w:hAnsi="Calibri" w:cs="Calibri"/>
+        </w:rPr>
+        <w:br/>
+      </w:r>
+      <w:r>
+        <w:rPr>
+          <w:rFonts w:ascii="Calibri" w:hAnsi="Calibri" w:cs="Calibri"/>
+          <w:i/>
+          <w:iCs/>
+        </w:rPr>
+        <w:t>storms2 = storms</w:t>
+      </w:r>
+    </w:p>
+    <w:p>
+      <w:pPr>
+        <w:pStyle w:val="ListParagraph"/>
+        <w:widowControl w:val="0"/>
+        <w:suppressAutoHyphens/>
+        <w:rPr>
+          <w:rFonts w:ascii="Calibri" w:hAnsi="Calibri" w:cs="Calibri"/>
+          <w:i/>
+          <w:iCs/>
+        </w:rPr>
+      </w:pPr>
+      <w:r>
+        <w:rPr>
+          <w:rFonts w:ascii="Calibri" w:hAnsi="Calibri" w:cs="Calibri"/>
+          <w:i/>
+          <w:iCs/>
+        </w:rPr>
+        <w:t>storms2.category = storms2.category.astype("category")</w:t>
+      </w:r>
+    </w:p>
+    <w:p>
+      <w:pPr>
+        <w:pStyle w:val="ListParagraph"/>
+        <w:widowControl w:val="0"/>
+        <w:suppressAutoHyphens/>
+        <w:rPr>
+          <w:rFonts w:ascii="Calibri" w:hAnsi="Calibri" w:cs="Calibri"/>
+          <w:i/>
+          <w:iCs/>
+        </w:rPr>
+      </w:pPr>
+      <w:r>
+        <w:rPr>
+          <w:rFonts w:ascii="Calibri" w:hAnsi="Calibri" w:cs="Calibri"/>
+          <w:i/>
+          <w:iCs/>
+        </w:rPr>
+        <w:t>storms2.category = storms2.category.cat.add_categories("NA")</w:t>
+      </w:r>
+    </w:p>
+    <w:p>
+      <w:pPr>
+        <w:pStyle w:val="ListParagraph"/>
+        <w:widowControl w:val="0"/>
+        <w:suppressAutoHyphens/>
+        <w:rPr>
+          <w:rFonts w:eastAsiaTheme="minorEastAsia"/>
+          <w:iCs/>
+        </w:rPr>
+      </w:pPr>
+      <w:r>
+        <w:rPr>
+          <w:rFonts w:ascii="Calibri" w:hAnsi="Calibri" w:cs="Calibri"/>
+          <w:i/>
+          <w:iCs/>
+        </w:rPr>
+        <w:t>storms2.category = storms2.category.fillna("NA")</w:t>
       </w:r>
       <w:r>
         <w:rPr>
@@ -398,36 +486,14 @@
         </w:rPr>
         <w:t xml:space="preserve">Using the </w:t>
       </w:r>
-      <w:proofErr w:type="spellStart"/>
-      <w:proofErr w:type="gramStart"/>
-      <w:r>
-        <w:rPr>
-          <w:rFonts w:eastAsiaTheme="minorEastAsia"/>
-          <w:b/>
-          <w:bCs/>
-          <w:iCs/>
-        </w:rPr>
-        <w:t>ggplot</w:t>
-      </w:r>
-      <w:proofErr w:type="spellEnd"/>
-      <w:r>
-        <w:rPr>
-          <w:rFonts w:eastAsiaTheme="minorEastAsia"/>
-          <w:b/>
-          <w:bCs/>
-          <w:iCs/>
-        </w:rPr>
-        <w:t>(</w:t>
-      </w:r>
-      <w:proofErr w:type="gramEnd"/>
-      <w:r>
-        <w:rPr>
-          <w:rFonts w:eastAsiaTheme="minorEastAsia"/>
-          <w:b/>
-          <w:bCs/>
-          <w:iCs/>
-        </w:rPr>
-        <w:t>)</w:t>
+      <w:r>
+        <w:rPr>
+          <w:rFonts w:eastAsiaTheme="minorEastAsia"/>
+          <w:b/>
+          <w:bCs/>
+          <w:iCs/>
+        </w:rPr>
+        <w:t>ggplot()</w:t>
       </w:r>
       <w:r>
         <w:rPr>
@@ -505,112 +571,53 @@
         </w:rPr>
         <w:br/>
       </w:r>
-      <w:proofErr w:type="spellStart"/>
-      <w:r>
-        <w:rPr>
-          <w:rFonts w:eastAsiaTheme="minorEastAsia"/>
-          <w:b/>
-          <w:bCs/>
-          <w:iCs/>
-        </w:rPr>
-        <w:t>geom_</w:t>
-      </w:r>
-      <w:proofErr w:type="gramStart"/>
-      <w:r>
-        <w:rPr>
-          <w:rFonts w:eastAsiaTheme="minorEastAsia"/>
-          <w:b/>
-          <w:bCs/>
-          <w:iCs/>
-        </w:rPr>
-        <w:t>text</w:t>
-      </w:r>
-      <w:proofErr w:type="spellEnd"/>
-      <w:r>
-        <w:rPr>
-          <w:rFonts w:eastAsiaTheme="minorEastAsia"/>
-          <w:b/>
-          <w:bCs/>
-          <w:iCs/>
-        </w:rPr>
-        <w:t>(</w:t>
-      </w:r>
-      <w:proofErr w:type="spellStart"/>
-      <w:r>
-        <w:rPr>
-          <w:rFonts w:eastAsiaTheme="minorEastAsia"/>
-          <w:b/>
-          <w:bCs/>
-          <w:iCs/>
-        </w:rPr>
-        <w:t>aes</w:t>
-      </w:r>
-      <w:proofErr w:type="spellEnd"/>
-      <w:r>
-        <w:rPr>
-          <w:rFonts w:eastAsiaTheme="minorEastAsia"/>
-          <w:b/>
-          <w:bCs/>
-          <w:iCs/>
-        </w:rPr>
-        <w:t>(</w:t>
-      </w:r>
-      <w:proofErr w:type="gramEnd"/>
-      <w:r>
-        <w:rPr>
-          <w:rFonts w:eastAsiaTheme="minorEastAsia"/>
-          <w:b/>
-          <w:bCs/>
-          <w:iCs/>
-        </w:rPr>
-        <w:t>label =</w:t>
-      </w:r>
-      <w:proofErr w:type="gramStart"/>
-      <w:r>
-        <w:rPr>
-          <w:rFonts w:eastAsiaTheme="minorEastAsia"/>
-          <w:b/>
-          <w:bCs/>
-          <w:iCs/>
-        </w:rPr>
-        <w:t xml:space="preserve"> ..count..</w:t>
-      </w:r>
-      <w:proofErr w:type="gramEnd"/>
-      <w:r>
-        <w:rPr>
-          <w:rFonts w:eastAsiaTheme="minorEastAsia"/>
-          <w:b/>
-          <w:bCs/>
-          <w:iCs/>
-        </w:rPr>
-        <w:t xml:space="preserve">), stat = "count", </w:t>
-      </w:r>
-      <w:proofErr w:type="spellStart"/>
-      <w:r>
-        <w:rPr>
-          <w:rFonts w:eastAsiaTheme="minorEastAsia"/>
-          <w:b/>
-          <w:bCs/>
-          <w:iCs/>
-        </w:rPr>
-        <w:t>vjust</w:t>
-      </w:r>
-      <w:proofErr w:type="spellEnd"/>
-      <w:r>
-        <w:rPr>
-          <w:rFonts w:eastAsiaTheme="minorEastAsia"/>
-          <w:b/>
-          <w:bCs/>
-          <w:iCs/>
-        </w:rPr>
-        <w:t xml:space="preserve"> = -0.4)</w:t>
-      </w:r>
-      <w:r>
-        <w:rPr>
-          <w:rFonts w:eastAsiaTheme="minorEastAsia"/>
-          <w:iCs/>
-        </w:rPr>
-        <w:t>.</w:t>
+      <w:r>
+        <w:rPr>
+          <w:rFonts w:eastAsiaTheme="minorEastAsia"/>
+          <w:b/>
+          <w:bCs/>
+          <w:iCs/>
+        </w:rPr>
+        <w:t>geom_text(aes(label = ..count..), stat = "count", vjust = -0.4)</w:t>
+      </w:r>
+      <w:r>
+        <w:rPr>
+          <w:rFonts w:eastAsiaTheme="minorEastAsia"/>
+          <w:iCs/>
+        </w:rPr>
+        <w:t xml:space="preserve"> in R or by adding </w:t>
+      </w:r>
+    </w:p>
+    <w:p>
+      <w:pPr>
+        <w:pStyle w:val="ListParagraph"/>
+        <w:widowControl w:val="0"/>
+        <w:suppressAutoHyphens/>
+        <w:rPr>
+          <w:rFonts w:eastAsiaTheme="minorEastAsia"/>
+          <w:iCs/>
+        </w:rPr>
+      </w:pPr>
+      <w:r>
+        <w:rPr>
+          <w:rFonts w:eastAsiaTheme="minorEastAsia"/>
+          <w:i/>
+        </w:rPr>
+        <w:t>geom_text(aes(label = "..count.."), stat = "count", va = "bottom")</w:t>
+      </w:r>
+      <w:r>
+        <w:rPr>
+          <w:rFonts w:eastAsiaTheme="minorEastAsia"/>
+          <w:i/>
+        </w:rPr>
+        <w:t xml:space="preserve"> </w:t>
+      </w:r>
+      <w:r>
+        <w:rPr>
+          <w:rFonts w:eastAsiaTheme="minorEastAsia"/>
+          <w:iCs/>
+        </w:rPr>
+        <w:t>in Python.</w:t>
       </w:r>
     </w:p>
     <w:p>
@@ -678,33 +685,6 @@
       <w:pPr>
         <w:pStyle w:val="ListParagraph"/>
         <w:widowControl w:val="0"/>
-        <w:suppressAutoHyphens/>
-        <w:jc w:val="center"/>
-        <w:rPr>
-          <w:rFonts w:eastAsiaTheme="minorEastAsia"/>
-          <w:iCs/>
-        </w:rPr>
-      </w:pPr>
-    </w:p>
-    <w:p>
-      <w:pPr>
-        <w:rPr>
-          <w:rFonts w:eastAsiaTheme="minorEastAsia"/>
-          <w:iCs/>
-        </w:rPr>
-      </w:pPr>
-      <w:r>
-        <w:rPr>
-          <w:rFonts w:eastAsiaTheme="minorEastAsia"/>
-          <w:iCs/>
-        </w:rPr>
-        <w:br w:type="page"/>
-      </w:r>
-    </w:p>
-    <w:p>
-      <w:pPr>
-        <w:pStyle w:val="ListParagraph"/>
-        <w:widowControl w:val="0"/>
         <w:numPr>
           <w:ilvl w:val="0"/>
           <w:numId w:val="2"/>
@@ -744,23 +724,7 @@
           <w:rFonts w:eastAsiaTheme="minorEastAsia"/>
           <w:iCs/>
         </w:rPr>
-        <w:t xml:space="preserve">Note that the </w:t>
-      </w:r>
-      <w:proofErr w:type="spellStart"/>
-      <w:r>
-        <w:rPr>
-          <w:rFonts w:eastAsiaTheme="minorEastAsia"/>
-          <w:iCs/>
-        </w:rPr>
-        <w:t>binwidth</w:t>
-      </w:r>
-      <w:proofErr w:type="spellEnd"/>
-      <w:r>
-        <w:rPr>
-          <w:rFonts w:eastAsiaTheme="minorEastAsia"/>
-          <w:iCs/>
-        </w:rPr>
-        <w:t xml:space="preserve"> is 10</w:t>
+        <w:t>Note that the binwidth is 10</w:t>
       </w:r>
       <w:r>
         <w:rPr>
@@ -932,45 +896,14 @@
         </w:rPr>
         <w:t xml:space="preserve">You can get rid of the numbers on the x-axis by adding on the function </w:t>
       </w:r>
-      <w:proofErr w:type="spellStart"/>
-      <w:r>
-        <w:rPr>
-          <w:rFonts w:eastAsiaTheme="minorEastAsia"/>
-          <w:b/>
-          <w:bCs/>
-          <w:iCs/>
-        </w:rPr>
-        <w:t>scale_x_</w:t>
-      </w:r>
-      <w:proofErr w:type="gramStart"/>
-      <w:r>
-        <w:rPr>
-          <w:rFonts w:eastAsiaTheme="minorEastAsia"/>
-          <w:b/>
-          <w:bCs/>
-          <w:iCs/>
-        </w:rPr>
-        <w:t>continuous</w:t>
-      </w:r>
-      <w:proofErr w:type="spellEnd"/>
-      <w:r>
-        <w:rPr>
-          <w:rFonts w:eastAsiaTheme="minorEastAsia"/>
-          <w:b/>
-          <w:bCs/>
-          <w:iCs/>
-        </w:rPr>
-        <w:t>(</w:t>
-      </w:r>
-      <w:proofErr w:type="gramEnd"/>
-      <w:r>
-        <w:rPr>
-          <w:rFonts w:eastAsiaTheme="minorEastAsia"/>
-          <w:b/>
-          <w:bCs/>
-          <w:iCs/>
-        </w:rPr>
-        <w:t>breaks = NULL)</w:t>
+      <w:r>
+        <w:rPr>
+          <w:rFonts w:eastAsiaTheme="minorEastAsia"/>
+          <w:b/>
+          <w:bCs/>
+          <w:iCs/>
+        </w:rPr>
+        <w:t>scale_x_continuous(breaks = NULL)</w:t>
       </w:r>
       <w:r>
         <w:rPr>
@@ -1436,45 +1369,14 @@
         </w:rPr>
         <w:t xml:space="preserve">. The colors can be set by adding on </w:t>
       </w:r>
-      <w:proofErr w:type="spellStart"/>
-      <w:r>
-        <w:rPr>
-          <w:rFonts w:eastAsiaTheme="minorEastAsia"/>
-          <w:b/>
-          <w:bCs/>
-          <w:iCs/>
-        </w:rPr>
-        <w:t>scale_fill_</w:t>
-      </w:r>
-      <w:proofErr w:type="gramStart"/>
-      <w:r>
-        <w:rPr>
-          <w:rFonts w:eastAsiaTheme="minorEastAsia"/>
-          <w:b/>
-          <w:bCs/>
-          <w:iCs/>
-        </w:rPr>
-        <w:t>brewer</w:t>
-      </w:r>
-      <w:proofErr w:type="spellEnd"/>
-      <w:r>
-        <w:rPr>
-          <w:rFonts w:eastAsiaTheme="minorEastAsia"/>
-          <w:b/>
-          <w:bCs/>
-          <w:iCs/>
-        </w:rPr>
-        <w:t>(</w:t>
-      </w:r>
-      <w:proofErr w:type="gramEnd"/>
-      <w:r>
-        <w:rPr>
-          <w:rFonts w:eastAsiaTheme="minorEastAsia"/>
-          <w:b/>
-          <w:bCs/>
-          <w:iCs/>
-        </w:rPr>
-        <w:t>)</w:t>
+      <w:r>
+        <w:rPr>
+          <w:rFonts w:eastAsiaTheme="minorEastAsia"/>
+          <w:b/>
+          <w:bCs/>
+          <w:iCs/>
+        </w:rPr>
+        <w:t>scale_fill_brewer()</w:t>
       </w:r>
       <w:r>
         <w:rPr>
@@ -1504,23 +1406,7 @@
           <w:rFonts w:eastAsiaTheme="minorEastAsia"/>
           <w:iCs/>
         </w:rPr>
-        <w:t xml:space="preserve"> is called "Set1</w:t>
-      </w:r>
-      <w:proofErr w:type="gramStart"/>
-      <w:r>
-        <w:rPr>
-          <w:rFonts w:eastAsiaTheme="minorEastAsia"/>
-          <w:iCs/>
-        </w:rPr>
-        <w:t>"</w:t>
-      </w:r>
-      <w:proofErr w:type="gramEnd"/>
-      <w:r>
-        <w:rPr>
-          <w:rFonts w:eastAsiaTheme="minorEastAsia"/>
-          <w:iCs/>
-        </w:rPr>
-        <w:t xml:space="preserve"> and </w:t>
+        <w:t xml:space="preserve"> is called "Set1" and </w:t>
       </w:r>
       <w:r>
         <w:rPr>
@@ -1536,47 +1422,39 @@
           <w:rFonts w:eastAsiaTheme="minorEastAsia"/>
           <w:iCs/>
         </w:rPr>
-        <w:t xml:space="preserve"> is set to -1. Notice that the hurricane category is on the bottom to make it easiest to compare across years. This can be accomplished using </w:t>
-      </w:r>
-      <w:proofErr w:type="spellStart"/>
-      <w:r>
-        <w:rPr>
-          <w:rFonts w:eastAsiaTheme="minorEastAsia"/>
-          <w:b/>
-          <w:bCs/>
-          <w:iCs/>
-        </w:rPr>
-        <w:t>fct_</w:t>
-      </w:r>
-      <w:proofErr w:type="gramStart"/>
-      <w:r>
-        <w:rPr>
-          <w:rFonts w:eastAsiaTheme="minorEastAsia"/>
-          <w:b/>
-          <w:bCs/>
-          <w:iCs/>
-        </w:rPr>
-        <w:t>relevel</w:t>
-      </w:r>
-      <w:proofErr w:type="spellEnd"/>
-      <w:r>
-        <w:rPr>
-          <w:rFonts w:eastAsiaTheme="minorEastAsia"/>
-          <w:b/>
-          <w:bCs/>
-          <w:iCs/>
-        </w:rPr>
-        <w:t>(</w:t>
-      </w:r>
-      <w:proofErr w:type="gramEnd"/>
-      <w:r>
-        <w:rPr>
-          <w:rFonts w:eastAsiaTheme="minorEastAsia"/>
-          <w:b/>
-          <w:bCs/>
-          <w:iCs/>
-        </w:rPr>
-        <w:t>status, "hurricane", after = Inf)</w:t>
+        <w:t xml:space="preserve"> is set to -1. Notice that the hurricane category is on the bottom to make it easiest to compare across years. This can be accomplished </w:t>
+      </w:r>
+      <w:r>
+        <w:rPr>
+          <w:rFonts w:eastAsiaTheme="minorEastAsia"/>
+          <w:iCs/>
+        </w:rPr>
+        <w:t xml:space="preserve">in </w:t>
+      </w:r>
+      <w:r>
+        <w:rPr>
+          <w:rFonts w:eastAsiaTheme="minorEastAsia"/>
+          <w:b/>
+          <w:bCs/>
+          <w:iCs/>
+        </w:rPr>
+        <w:t xml:space="preserve">R </w:t>
+      </w:r>
+      <w:r>
+        <w:rPr>
+          <w:rFonts w:eastAsiaTheme="minorEastAsia"/>
+          <w:iCs/>
+        </w:rPr>
+        <w:t xml:space="preserve">using </w:t>
+      </w:r>
+      <w:r>
+        <w:rPr>
+          <w:rFonts w:eastAsiaTheme="minorEastAsia"/>
+          <w:b/>
+          <w:bCs/>
+          <w:iCs/>
+        </w:rPr>
+        <w:t>fct_relevel(status, "hurricane", after = Inf)</w:t>
       </w:r>
       <w:r>
         <w:rPr>
@@ -1585,36 +1463,14 @@
         </w:rPr>
         <w:t xml:space="preserve"> either in the </w:t>
       </w:r>
-      <w:proofErr w:type="spellStart"/>
-      <w:proofErr w:type="gramStart"/>
-      <w:r>
-        <w:rPr>
-          <w:rFonts w:eastAsiaTheme="minorEastAsia"/>
-          <w:b/>
-          <w:bCs/>
-          <w:iCs/>
-        </w:rPr>
-        <w:t>aes</w:t>
-      </w:r>
-      <w:proofErr w:type="spellEnd"/>
-      <w:r>
-        <w:rPr>
-          <w:rFonts w:eastAsiaTheme="minorEastAsia"/>
-          <w:b/>
-          <w:bCs/>
-          <w:iCs/>
-        </w:rPr>
-        <w:t>(</w:t>
-      </w:r>
-      <w:proofErr w:type="gramEnd"/>
-      <w:r>
-        <w:rPr>
-          <w:rFonts w:eastAsiaTheme="minorEastAsia"/>
-          <w:b/>
-          <w:bCs/>
-          <w:iCs/>
-        </w:rPr>
-        <w:t>)</w:t>
+      <w:r>
+        <w:rPr>
+          <w:rFonts w:eastAsiaTheme="minorEastAsia"/>
+          <w:b/>
+          <w:bCs/>
+          <w:iCs/>
+        </w:rPr>
+        <w:t>aes()</w:t>
       </w:r>
       <w:r>
         <w:rPr>
@@ -1623,36 +1479,14 @@
         </w:rPr>
         <w:t xml:space="preserve"> function or before the dataset is put into </w:t>
       </w:r>
-      <w:proofErr w:type="spellStart"/>
-      <w:proofErr w:type="gramStart"/>
-      <w:r>
-        <w:rPr>
-          <w:rFonts w:eastAsiaTheme="minorEastAsia"/>
-          <w:b/>
-          <w:bCs/>
-          <w:iCs/>
-        </w:rPr>
-        <w:t>ggplot</w:t>
-      </w:r>
-      <w:proofErr w:type="spellEnd"/>
-      <w:r>
-        <w:rPr>
-          <w:rFonts w:eastAsiaTheme="minorEastAsia"/>
-          <w:b/>
-          <w:bCs/>
-          <w:iCs/>
-        </w:rPr>
-        <w:t>(</w:t>
-      </w:r>
-      <w:proofErr w:type="gramEnd"/>
-      <w:r>
-        <w:rPr>
-          <w:rFonts w:eastAsiaTheme="minorEastAsia"/>
-          <w:b/>
-          <w:bCs/>
-          <w:iCs/>
-        </w:rPr>
-        <w:t>)</w:t>
+      <w:r>
+        <w:rPr>
+          <w:rFonts w:eastAsiaTheme="minorEastAsia"/>
+          <w:b/>
+          <w:bCs/>
+          <w:iCs/>
+        </w:rPr>
+        <w:t>ggplot()</w:t>
       </w:r>
       <w:r>
         <w:rPr>
@@ -1660,6 +1494,27 @@
           <w:iCs/>
         </w:rPr>
         <w:t xml:space="preserve">. </w:t>
+      </w:r>
+      <w:r>
+        <w:rPr>
+          <w:rFonts w:eastAsiaTheme="minorEastAsia"/>
+          <w:iCs/>
+        </w:rPr>
+        <w:t xml:space="preserve">In Python jusing pandas, it is a little more complicated. The code for that is not given here. Also, the </w:t>
+      </w:r>
+      <w:r>
+        <w:rPr>
+          <w:rFonts w:eastAsiaTheme="minorEastAsia"/>
+          <w:i/>
+        </w:rPr>
+        <w:t>scale_fill_brewer()</w:t>
+      </w:r>
+      <w:r>
+        <w:rPr>
+          <w:rFonts w:eastAsiaTheme="minorEastAsia"/>
+          <w:iCs/>
+        </w:rPr>
+        <w:t xml:space="preserve"> function in plotnine does not have “Set1”. Just use a number instead like palette = 1. </w:t>
       </w:r>
     </w:p>
     <w:p>
@@ -1772,7 +1627,6 @@
         </w:rPr>
         <w:t xml:space="preserve">The facet grid labels are size 12 and bold. Those can be changed with the </w:t>
       </w:r>
-      <w:proofErr w:type="spellStart"/>
       <w:r>
         <w:rPr>
           <w:rFonts w:eastAsiaTheme="minorEastAsia"/>
@@ -1782,7 +1636,6 @@
         </w:rPr>
         <w:t>strip.text</w:t>
       </w:r>
-      <w:proofErr w:type="spellEnd"/>
       <w:r>
         <w:rPr>
           <w:rFonts w:eastAsiaTheme="minorEastAsia"/>
@@ -1799,25 +1652,14 @@
         </w:rPr>
         <w:t xml:space="preserve">option in the </w:t>
       </w:r>
-      <w:proofErr w:type="gramStart"/>
-      <w:r>
-        <w:rPr>
-          <w:rFonts w:eastAsiaTheme="minorEastAsia"/>
-          <w:b/>
-          <w:bCs/>
-          <w:iCs/>
-        </w:rPr>
-        <w:t>theme(</w:t>
-      </w:r>
-      <w:proofErr w:type="gramEnd"/>
-      <w:r>
-        <w:rPr>
-          <w:rFonts w:eastAsiaTheme="minorEastAsia"/>
-          <w:b/>
-          <w:bCs/>
-          <w:iCs/>
-        </w:rPr>
-        <w:t>)</w:t>
+      <w:r>
+        <w:rPr>
+          <w:rFonts w:eastAsiaTheme="minorEastAsia"/>
+          <w:b/>
+          <w:bCs/>
+          <w:iCs/>
+        </w:rPr>
+        <w:t>theme()</w:t>
       </w:r>
       <w:r>
         <w:rPr>
@@ -1825,6 +1667,20 @@
           <w:iCs/>
         </w:rPr>
         <w:t xml:space="preserve"> function. </w:t>
+      </w:r>
+      <w:r>
+        <w:rPr>
+          <w:rFonts w:eastAsiaTheme="minorEastAsia"/>
+          <w:iCs/>
+        </w:rPr>
+        <w:t>Note that the theme used here is classic</w:t>
+      </w:r>
+      <w:r>
+        <w:rPr>
+          <w:rFonts w:eastAsiaTheme="minorEastAsia"/>
+          <w:iCs/>
+        </w:rPr>
+        <w:t>.</w:t>
       </w:r>
     </w:p>
     <w:p>
@@ -1855,6 +1711,7 @@
           <w:iCs/>
           <w:noProof/>
         </w:rPr>
+        <w:lastRenderedPageBreak/>
         <w:drawing>
           <wp:inline distT="0" distB="0" distL="0" distR="0" wp14:anchorId="0725AD45" wp14:editId="0A54CB48">
             <wp:extent cx="4258849" cy="2869640"/>
@@ -1922,7 +1779,30 @@
           <w:rFonts w:eastAsiaTheme="minorEastAsia"/>
           <w:iCs/>
         </w:rPr>
-        <w:t xml:space="preserve">Save one of the plots you made above as an </w:t>
+        <w:t xml:space="preserve">If you are using </w:t>
+      </w:r>
+      <w:r>
+        <w:rPr>
+          <w:rFonts w:eastAsiaTheme="minorEastAsia"/>
+          <w:b/>
+          <w:bCs/>
+          <w:iCs/>
+        </w:rPr>
+        <w:t>R</w:t>
+      </w:r>
+      <w:r>
+        <w:rPr>
+          <w:rFonts w:eastAsiaTheme="minorEastAsia"/>
+          <w:iCs/>
+        </w:rPr>
+        <w:t>, s</w:t>
+      </w:r>
+      <w:r>
+        <w:rPr>
+          <w:rFonts w:eastAsiaTheme="minorEastAsia"/>
+          <w:iCs/>
+        </w:rPr>
+        <w:t xml:space="preserve">ave one of the plots you made above as an </w:t>
       </w:r>
       <w:r>
         <w:rPr>
@@ -1940,7 +1820,6 @@
         </w:rPr>
         <w:t xml:space="preserve">object. Install and load the </w:t>
       </w:r>
-      <w:proofErr w:type="spellStart"/>
       <w:r>
         <w:rPr>
           <w:rFonts w:eastAsiaTheme="minorEastAsia"/>
@@ -1950,7 +1829,6 @@
         </w:rPr>
         <w:t>plotly</w:t>
       </w:r>
-      <w:proofErr w:type="spellEnd"/>
       <w:r>
         <w:rPr>
           <w:rFonts w:eastAsiaTheme="minorEastAsia"/>
@@ -1958,36 +1836,14 @@
         </w:rPr>
         <w:t xml:space="preserve"> library. Then use the </w:t>
       </w:r>
-      <w:proofErr w:type="spellStart"/>
-      <w:proofErr w:type="gramStart"/>
-      <w:r>
-        <w:rPr>
-          <w:rFonts w:eastAsiaTheme="minorEastAsia"/>
-          <w:b/>
-          <w:bCs/>
-          <w:iCs/>
-        </w:rPr>
-        <w:t>ggplotly</w:t>
-      </w:r>
-      <w:proofErr w:type="spellEnd"/>
-      <w:r>
-        <w:rPr>
-          <w:rFonts w:eastAsiaTheme="minorEastAsia"/>
-          <w:b/>
-          <w:bCs/>
-          <w:iCs/>
-        </w:rPr>
-        <w:t>(</w:t>
-      </w:r>
-      <w:proofErr w:type="gramEnd"/>
-      <w:r>
-        <w:rPr>
-          <w:rFonts w:eastAsiaTheme="minorEastAsia"/>
-          <w:b/>
-          <w:bCs/>
-          <w:iCs/>
-        </w:rPr>
-        <w:t>)</w:t>
+      <w:r>
+        <w:rPr>
+          <w:rFonts w:eastAsiaTheme="minorEastAsia"/>
+          <w:b/>
+          <w:bCs/>
+          <w:iCs/>
+        </w:rPr>
+        <w:t>ggplotly()</w:t>
       </w:r>
       <w:r>
         <w:rPr>
@@ -1995,6 +1851,13 @@
           <w:iCs/>
         </w:rPr>
         <w:t xml:space="preserve"> function on the saved plot to change it to an interactive plot. </w:t>
+      </w:r>
+      <w:r>
+        <w:rPr>
+          <w:rFonts w:eastAsiaTheme="minorEastAsia"/>
+          <w:iCs/>
+        </w:rPr>
+        <w:t xml:space="preserve">While Python does have the plotly library, there is no ggplotly() function in Python. </w:t>
       </w:r>
     </w:p>
     <w:sectPr>
@@ -3112,7 +2975,6 @@
   <w:style w:type="character" w:default="1" w:styleId="DefaultParagraphFont">
     <w:name w:val="Default Paragraph Font"/>
     <w:uiPriority w:val="1"/>
-    <w:semiHidden/>
     <w:unhideWhenUsed/>
   </w:style>
   <w:style w:type="table" w:default="1" w:styleId="TableNormal">

</xml_diff>

<commit_message>
added R Markdown files and other minor edits
</commit_message>
<xml_diff>
--- a/Activities/Activity 3/Data Viz Activity 3.docx
+++ b/Activities/Activity 3/Data Viz Activity 3.docx
@@ -89,12 +89,14 @@
         </w:rPr>
         <w:t xml:space="preserve"> dataset that is in the </w:t>
       </w:r>
+      <w:proofErr w:type="spellStart"/>
       <w:r>
         <w:rPr>
           <w:rFonts w:ascii="Calibri" w:hAnsi="Calibri" w:cs="Calibri"/>
         </w:rPr>
         <w:t>dplyr</w:t>
       </w:r>
+      <w:proofErr w:type="spellEnd"/>
       <w:r>
         <w:rPr>
           <w:rFonts w:ascii="Calibri" w:hAnsi="Calibri" w:cs="Calibri"/>
@@ -111,7 +113,21 @@
         <w:rPr>
           <w:rFonts w:ascii="Calibri" w:hAnsi="Calibri" w:cs="Calibri"/>
         </w:rPr>
-        <w:t>This package is loaded when loading the tidyverse.</w:t>
+        <w:t xml:space="preserve">This package is loaded when loading the </w:t>
+      </w:r>
+      <w:proofErr w:type="spellStart"/>
+      <w:r>
+        <w:rPr>
+          <w:rFonts w:ascii="Calibri" w:hAnsi="Calibri" w:cs="Calibri"/>
+        </w:rPr>
+        <w:t>tidyverse</w:t>
+      </w:r>
+      <w:proofErr w:type="spellEnd"/>
+      <w:r>
+        <w:rPr>
+          <w:rFonts w:ascii="Calibri" w:hAnsi="Calibri" w:cs="Calibri"/>
+        </w:rPr>
+        <w:t>.</w:t>
       </w:r>
       <w:r>
         <w:rPr>
@@ -165,8 +181,16 @@
         <w:rPr>
           <w:rFonts w:ascii="Calibri" w:hAnsi="Calibri" w:cs="Calibri"/>
         </w:rPr>
-        <w:t>oad the tidyverse</w:t>
-      </w:r>
+        <w:t xml:space="preserve">oad the </w:t>
+      </w:r>
+      <w:proofErr w:type="spellStart"/>
+      <w:r>
+        <w:rPr>
+          <w:rFonts w:ascii="Calibri" w:hAnsi="Calibri" w:cs="Calibri"/>
+        </w:rPr>
+        <w:t>tidyverse</w:t>
+      </w:r>
+      <w:proofErr w:type="spellEnd"/>
       <w:r>
         <w:rPr>
           <w:rFonts w:ascii="Calibri" w:hAnsi="Calibri" w:cs="Calibri"/>
@@ -211,7 +235,21 @@
         <w:rPr>
           <w:rFonts w:ascii="Calibri" w:hAnsi="Calibri" w:cs="Calibri"/>
         </w:rPr>
-        <w:t xml:space="preserve"> If using Python, import pandas as pd, import all functions from plotnine, and read in the storms dataset that is on the GitHub page.</w:t>
+        <w:t xml:space="preserve"> If using Python, import pandas as pd, import all functions from </w:t>
+      </w:r>
+      <w:proofErr w:type="spellStart"/>
+      <w:r>
+        <w:rPr>
+          <w:rFonts w:ascii="Calibri" w:hAnsi="Calibri" w:cs="Calibri"/>
+        </w:rPr>
+        <w:t>plotnine</w:t>
+      </w:r>
+      <w:proofErr w:type="spellEnd"/>
+      <w:r>
+        <w:rPr>
+          <w:rFonts w:ascii="Calibri" w:hAnsi="Calibri" w:cs="Calibri"/>
+        </w:rPr>
+        <w:t>, and read in the storms dataset that is on the GitHub page.</w:t>
       </w:r>
       <w:r>
         <w:rPr>
@@ -371,6 +409,14 @@
           <w:b/>
           <w:bCs/>
         </w:rPr>
+        <w:t>s</w:t>
+      </w:r>
+      <w:r>
+        <w:rPr>
+          <w:rFonts w:ascii="Calibri" w:hAnsi="Calibri" w:cs="Calibri"/>
+          <w:b/>
+          <w:bCs/>
+        </w:rPr>
         <w:t xml:space="preserve">2 </w:t>
       </w:r>
       <w:r>
@@ -486,14 +532,25 @@
         </w:rPr>
         <w:t xml:space="preserve">Using the </w:t>
       </w:r>
-      <w:r>
-        <w:rPr>
-          <w:rFonts w:eastAsiaTheme="minorEastAsia"/>
-          <w:b/>
-          <w:bCs/>
-          <w:iCs/>
-        </w:rPr>
-        <w:t>ggplot()</w:t>
+      <w:proofErr w:type="spellStart"/>
+      <w:r>
+        <w:rPr>
+          <w:rFonts w:eastAsiaTheme="minorEastAsia"/>
+          <w:b/>
+          <w:bCs/>
+          <w:iCs/>
+        </w:rPr>
+        <w:t>ggplot</w:t>
+      </w:r>
+      <w:proofErr w:type="spellEnd"/>
+      <w:r>
+        <w:rPr>
+          <w:rFonts w:eastAsiaTheme="minorEastAsia"/>
+          <w:b/>
+          <w:bCs/>
+          <w:iCs/>
+        </w:rPr>
+        <w:t>()</w:t>
       </w:r>
       <w:r>
         <w:rPr>
@@ -571,14 +628,65 @@
         </w:rPr>
         <w:br/>
       </w:r>
-      <w:r>
-        <w:rPr>
-          <w:rFonts w:eastAsiaTheme="minorEastAsia"/>
-          <w:b/>
-          <w:bCs/>
-          <w:iCs/>
-        </w:rPr>
-        <w:t>geom_text(aes(label = ..count..), stat = "count", vjust = -0.4)</w:t>
+      <w:proofErr w:type="spellStart"/>
+      <w:r>
+        <w:rPr>
+          <w:rFonts w:eastAsiaTheme="minorEastAsia"/>
+          <w:b/>
+          <w:bCs/>
+          <w:iCs/>
+        </w:rPr>
+        <w:t>geom_text</w:t>
+      </w:r>
+      <w:proofErr w:type="spellEnd"/>
+      <w:r>
+        <w:rPr>
+          <w:rFonts w:eastAsiaTheme="minorEastAsia"/>
+          <w:b/>
+          <w:bCs/>
+          <w:iCs/>
+        </w:rPr>
+        <w:t>(</w:t>
+      </w:r>
+      <w:proofErr w:type="spellStart"/>
+      <w:r>
+        <w:rPr>
+          <w:rFonts w:eastAsiaTheme="minorEastAsia"/>
+          <w:b/>
+          <w:bCs/>
+          <w:iCs/>
+        </w:rPr>
+        <w:t>aes</w:t>
+      </w:r>
+      <w:proofErr w:type="spellEnd"/>
+      <w:r>
+        <w:rPr>
+          <w:rFonts w:eastAsiaTheme="minorEastAsia"/>
+          <w:b/>
+          <w:bCs/>
+          <w:iCs/>
+        </w:rPr>
+        <w:t xml:space="preserve">(label = ..count..), stat = "count", </w:t>
+      </w:r>
+      <w:proofErr w:type="spellStart"/>
+      <w:r>
+        <w:rPr>
+          <w:rFonts w:eastAsiaTheme="minorEastAsia"/>
+          <w:b/>
+          <w:bCs/>
+          <w:iCs/>
+        </w:rPr>
+        <w:t>vjust</w:t>
+      </w:r>
+      <w:proofErr w:type="spellEnd"/>
+      <w:r>
+        <w:rPr>
+          <w:rFonts w:eastAsiaTheme="minorEastAsia"/>
+          <w:b/>
+          <w:bCs/>
+          <w:iCs/>
+        </w:rPr>
+        <w:t xml:space="preserve"> = -0.4)</w:t>
       </w:r>
       <w:r>
         <w:rPr>
@@ -598,12 +706,53 @@
           <w:iCs/>
         </w:rPr>
       </w:pPr>
+      <w:proofErr w:type="spellStart"/>
       <w:r>
         <w:rPr>
           <w:rFonts w:eastAsiaTheme="minorEastAsia"/>
           <w:i/>
         </w:rPr>
-        <w:t>geom_text(aes(label = "..count.."), stat = "count", va = "bottom")</w:t>
+        <w:t>geom_text</w:t>
+      </w:r>
+      <w:proofErr w:type="spellEnd"/>
+      <w:r>
+        <w:rPr>
+          <w:rFonts w:eastAsiaTheme="minorEastAsia"/>
+          <w:i/>
+        </w:rPr>
+        <w:t>(</w:t>
+      </w:r>
+      <w:proofErr w:type="spellStart"/>
+      <w:r>
+        <w:rPr>
+          <w:rFonts w:eastAsiaTheme="minorEastAsia"/>
+          <w:i/>
+        </w:rPr>
+        <w:t>aes</w:t>
+      </w:r>
+      <w:proofErr w:type="spellEnd"/>
+      <w:r>
+        <w:rPr>
+          <w:rFonts w:eastAsiaTheme="minorEastAsia"/>
+          <w:i/>
+        </w:rPr>
+        <w:t xml:space="preserve">(label = "..count.."), stat = "count", </w:t>
+      </w:r>
+      <w:proofErr w:type="spellStart"/>
+      <w:r>
+        <w:rPr>
+          <w:rFonts w:eastAsiaTheme="minorEastAsia"/>
+          <w:i/>
+        </w:rPr>
+        <w:t>va</w:t>
+      </w:r>
+      <w:proofErr w:type="spellEnd"/>
+      <w:r>
+        <w:rPr>
+          <w:rFonts w:eastAsiaTheme="minorEastAsia"/>
+          <w:i/>
+        </w:rPr>
+        <w:t xml:space="preserve"> = "bottom")</w:t>
       </w:r>
       <w:r>
         <w:rPr>
@@ -724,7 +873,23 @@
           <w:rFonts w:eastAsiaTheme="minorEastAsia"/>
           <w:iCs/>
         </w:rPr>
-        <w:t>Note that the binwidth is 10</w:t>
+        <w:t xml:space="preserve">Note that the </w:t>
+      </w:r>
+      <w:proofErr w:type="spellStart"/>
+      <w:r>
+        <w:rPr>
+          <w:rFonts w:eastAsiaTheme="minorEastAsia"/>
+          <w:iCs/>
+        </w:rPr>
+        <w:t>binwidth</w:t>
+      </w:r>
+      <w:proofErr w:type="spellEnd"/>
+      <w:r>
+        <w:rPr>
+          <w:rFonts w:eastAsiaTheme="minorEastAsia"/>
+          <w:iCs/>
+        </w:rPr>
+        <w:t xml:space="preserve"> is 10</w:t>
       </w:r>
       <w:r>
         <w:rPr>
@@ -896,21 +1061,94 @@
         </w:rPr>
         <w:t xml:space="preserve">You can get rid of the numbers on the x-axis by adding on the function </w:t>
       </w:r>
-      <w:r>
-        <w:rPr>
-          <w:rFonts w:eastAsiaTheme="minorEastAsia"/>
-          <w:b/>
-          <w:bCs/>
-          <w:iCs/>
-        </w:rPr>
-        <w:t>scale_x_continuous(breaks = NULL)</w:t>
-      </w:r>
-      <w:r>
-        <w:rPr>
-          <w:rFonts w:eastAsiaTheme="minorEastAsia"/>
-          <w:iCs/>
-        </w:rPr>
-        <w:t>.</w:t>
+      <w:proofErr w:type="spellStart"/>
+      <w:r>
+        <w:rPr>
+          <w:rFonts w:eastAsiaTheme="minorEastAsia"/>
+          <w:b/>
+          <w:bCs/>
+          <w:iCs/>
+        </w:rPr>
+        <w:t>scale_x_continuous</w:t>
+      </w:r>
+      <w:proofErr w:type="spellEnd"/>
+      <w:r>
+        <w:rPr>
+          <w:rFonts w:eastAsiaTheme="minorEastAsia"/>
+          <w:b/>
+          <w:bCs/>
+          <w:iCs/>
+        </w:rPr>
+        <w:t>(breaks = NULL)</w:t>
+      </w:r>
+      <w:r>
+        <w:rPr>
+          <w:rFonts w:eastAsiaTheme="minorEastAsia"/>
+          <w:iCs/>
+        </w:rPr>
+        <w:t xml:space="preserve"> in </w:t>
+      </w:r>
+      <w:r>
+        <w:rPr>
+          <w:rFonts w:eastAsiaTheme="minorEastAsia"/>
+          <w:b/>
+          <w:bCs/>
+          <w:iCs/>
+        </w:rPr>
+        <w:t>R</w:t>
+      </w:r>
+      <w:r>
+        <w:rPr>
+          <w:rFonts w:eastAsiaTheme="minorEastAsia"/>
+          <w:iCs/>
+        </w:rPr>
+        <w:t xml:space="preserve"> or </w:t>
+      </w:r>
+      <w:proofErr w:type="spellStart"/>
+      <w:r>
+        <w:rPr>
+          <w:rFonts w:eastAsiaTheme="minorEastAsia"/>
+          <w:i/>
+        </w:rPr>
+        <w:t>scale_x_continuous</w:t>
+      </w:r>
+      <w:proofErr w:type="spellEnd"/>
+      <w:r>
+        <w:rPr>
+          <w:rFonts w:eastAsiaTheme="minorEastAsia"/>
+          <w:i/>
+        </w:rPr>
+        <w:t xml:space="preserve">(breaks = </w:t>
+      </w:r>
+      <w:r>
+        <w:rPr>
+          <w:rFonts w:eastAsiaTheme="minorEastAsia"/>
+          <w:i/>
+        </w:rPr>
+        <w:t>[]</w:t>
+      </w:r>
+      <w:r>
+        <w:rPr>
+          <w:rFonts w:eastAsiaTheme="minorEastAsia"/>
+          <w:i/>
+        </w:rPr>
+        <w:t>)</w:t>
+      </w:r>
+      <w:r>
+        <w:rPr>
+          <w:rFonts w:eastAsiaTheme="minorEastAsia"/>
+          <w:b/>
+          <w:bCs/>
+          <w:iCs/>
+        </w:rPr>
+        <w:t xml:space="preserve"> </w:t>
+      </w:r>
+      <w:r>
+        <w:rPr>
+          <w:rFonts w:eastAsiaTheme="minorEastAsia"/>
+          <w:iCs/>
+        </w:rPr>
+        <w:t>in Python.</w:t>
       </w:r>
     </w:p>
     <w:p>
@@ -1369,14 +1607,25 @@
         </w:rPr>
         <w:t xml:space="preserve">. The colors can be set by adding on </w:t>
       </w:r>
-      <w:r>
-        <w:rPr>
-          <w:rFonts w:eastAsiaTheme="minorEastAsia"/>
-          <w:b/>
-          <w:bCs/>
-          <w:iCs/>
-        </w:rPr>
-        <w:t>scale_fill_brewer()</w:t>
+      <w:proofErr w:type="spellStart"/>
+      <w:r>
+        <w:rPr>
+          <w:rFonts w:eastAsiaTheme="minorEastAsia"/>
+          <w:b/>
+          <w:bCs/>
+          <w:iCs/>
+        </w:rPr>
+        <w:t>scale_fill_brewer</w:t>
+      </w:r>
+      <w:proofErr w:type="spellEnd"/>
+      <w:r>
+        <w:rPr>
+          <w:rFonts w:eastAsiaTheme="minorEastAsia"/>
+          <w:b/>
+          <w:bCs/>
+          <w:iCs/>
+        </w:rPr>
+        <w:t>()</w:t>
       </w:r>
       <w:r>
         <w:rPr>
@@ -1447,14 +1696,25 @@
         </w:rPr>
         <w:t xml:space="preserve">using </w:t>
       </w:r>
-      <w:r>
-        <w:rPr>
-          <w:rFonts w:eastAsiaTheme="minorEastAsia"/>
-          <w:b/>
-          <w:bCs/>
-          <w:iCs/>
-        </w:rPr>
-        <w:t>fct_relevel(status, "hurricane", after = Inf)</w:t>
+      <w:proofErr w:type="spellStart"/>
+      <w:r>
+        <w:rPr>
+          <w:rFonts w:eastAsiaTheme="minorEastAsia"/>
+          <w:b/>
+          <w:bCs/>
+          <w:iCs/>
+        </w:rPr>
+        <w:t>fct_relevel</w:t>
+      </w:r>
+      <w:proofErr w:type="spellEnd"/>
+      <w:r>
+        <w:rPr>
+          <w:rFonts w:eastAsiaTheme="minorEastAsia"/>
+          <w:b/>
+          <w:bCs/>
+          <w:iCs/>
+        </w:rPr>
+        <w:t>(status, "hurricane", after = Inf)</w:t>
       </w:r>
       <w:r>
         <w:rPr>
@@ -1463,14 +1723,25 @@
         </w:rPr>
         <w:t xml:space="preserve"> either in the </w:t>
       </w:r>
-      <w:r>
-        <w:rPr>
-          <w:rFonts w:eastAsiaTheme="minorEastAsia"/>
-          <w:b/>
-          <w:bCs/>
-          <w:iCs/>
-        </w:rPr>
-        <w:t>aes()</w:t>
+      <w:proofErr w:type="spellStart"/>
+      <w:r>
+        <w:rPr>
+          <w:rFonts w:eastAsiaTheme="minorEastAsia"/>
+          <w:b/>
+          <w:bCs/>
+          <w:iCs/>
+        </w:rPr>
+        <w:t>aes</w:t>
+      </w:r>
+      <w:proofErr w:type="spellEnd"/>
+      <w:r>
+        <w:rPr>
+          <w:rFonts w:eastAsiaTheme="minorEastAsia"/>
+          <w:b/>
+          <w:bCs/>
+          <w:iCs/>
+        </w:rPr>
+        <w:t>()</w:t>
       </w:r>
       <w:r>
         <w:rPr>
@@ -1479,14 +1750,25 @@
         </w:rPr>
         <w:t xml:space="preserve"> function or before the dataset is put into </w:t>
       </w:r>
-      <w:r>
-        <w:rPr>
-          <w:rFonts w:eastAsiaTheme="minorEastAsia"/>
-          <w:b/>
-          <w:bCs/>
-          <w:iCs/>
-        </w:rPr>
-        <w:t>ggplot()</w:t>
+      <w:proofErr w:type="spellStart"/>
+      <w:r>
+        <w:rPr>
+          <w:rFonts w:eastAsiaTheme="minorEastAsia"/>
+          <w:b/>
+          <w:bCs/>
+          <w:iCs/>
+        </w:rPr>
+        <w:t>ggplot</w:t>
+      </w:r>
+      <w:proofErr w:type="spellEnd"/>
+      <w:r>
+        <w:rPr>
+          <w:rFonts w:eastAsiaTheme="minorEastAsia"/>
+          <w:b/>
+          <w:bCs/>
+          <w:iCs/>
+        </w:rPr>
+        <w:t>()</w:t>
       </w:r>
       <w:r>
         <w:rPr>
@@ -1500,21 +1782,88 @@
           <w:rFonts w:eastAsiaTheme="minorEastAsia"/>
           <w:iCs/>
         </w:rPr>
-        <w:t xml:space="preserve">In Python jusing pandas, it is a little more complicated. The code for that is not given here. Also, the </w:t>
-      </w:r>
+        <w:t xml:space="preserve">In Python </w:t>
+      </w:r>
+      <w:r>
+        <w:rPr>
+          <w:rFonts w:eastAsiaTheme="minorEastAsia"/>
+          <w:iCs/>
+        </w:rPr>
+        <w:t>using</w:t>
+      </w:r>
+      <w:r>
+        <w:rPr>
+          <w:rFonts w:eastAsiaTheme="minorEastAsia"/>
+          <w:iCs/>
+        </w:rPr>
+        <w:t xml:space="preserve"> pandas, it is a little more complicated. The code for that is not given here. Also, the </w:t>
+      </w:r>
+      <w:proofErr w:type="spellStart"/>
       <w:r>
         <w:rPr>
           <w:rFonts w:eastAsiaTheme="minorEastAsia"/>
           <w:i/>
         </w:rPr>
-        <w:t>scale_fill_brewer()</w:t>
-      </w:r>
-      <w:r>
-        <w:rPr>
-          <w:rFonts w:eastAsiaTheme="minorEastAsia"/>
-          <w:iCs/>
-        </w:rPr>
-        <w:t xml:space="preserve"> function in plotnine does not have “Set1”. Just use a number instead like palette = 1. </w:t>
+        <w:t>scale_fill_brewer</w:t>
+      </w:r>
+      <w:proofErr w:type="spellEnd"/>
+      <w:r>
+        <w:rPr>
+          <w:rFonts w:eastAsiaTheme="minorEastAsia"/>
+          <w:i/>
+        </w:rPr>
+        <w:t>()</w:t>
+      </w:r>
+      <w:r>
+        <w:rPr>
+          <w:rFonts w:eastAsiaTheme="minorEastAsia"/>
+          <w:iCs/>
+        </w:rPr>
+        <w:t xml:space="preserve"> function in </w:t>
+      </w:r>
+      <w:proofErr w:type="spellStart"/>
+      <w:r>
+        <w:rPr>
+          <w:rFonts w:eastAsiaTheme="minorEastAsia"/>
+          <w:i/>
+        </w:rPr>
+        <w:t>plotnine</w:t>
+      </w:r>
+      <w:proofErr w:type="spellEnd"/>
+      <w:r>
+        <w:rPr>
+          <w:rFonts w:eastAsiaTheme="minorEastAsia"/>
+          <w:iCs/>
+        </w:rPr>
+        <w:t xml:space="preserve"> does not have “Set1”. Just use a number instead like palette = 1</w:t>
+      </w:r>
+      <w:r>
+        <w:rPr>
+          <w:rFonts w:eastAsiaTheme="minorEastAsia"/>
+          <w:iCs/>
+        </w:rPr>
+        <w:t xml:space="preserve"> or </w:t>
+      </w:r>
+      <w:r>
+        <w:rPr>
+          <w:rFonts w:eastAsiaTheme="minorEastAsia"/>
+          <w:iCs/>
+        </w:rPr>
+        <w:t xml:space="preserve">palette = </w:t>
+      </w:r>
+      <w:r>
+        <w:rPr>
+          <w:rFonts w:eastAsiaTheme="minorEastAsia"/>
+          <w:iCs/>
+        </w:rPr>
+        <w:t>8 (but those palettes to not match this one exactly)</w:t>
+      </w:r>
+      <w:r>
+        <w:rPr>
+          <w:rFonts w:eastAsiaTheme="minorEastAsia"/>
+          <w:iCs/>
+        </w:rPr>
+        <w:t xml:space="preserve">. </w:t>
       </w:r>
     </w:p>
     <w:p>
@@ -1542,9 +1891,9 @@
           <w:noProof/>
         </w:rPr>
         <w:drawing>
-          <wp:inline distT="0" distB="0" distL="0" distR="0" wp14:anchorId="102093B1" wp14:editId="75955260">
-            <wp:extent cx="5263200" cy="3508800"/>
-            <wp:effectExtent l="0" t="0" r="0" b="0"/>
+          <wp:inline distT="0" distB="0" distL="0" distR="0" wp14:anchorId="102093B1" wp14:editId="0EACDFF0">
+            <wp:extent cx="5194092" cy="3462728"/>
+            <wp:effectExtent l="0" t="0" r="635" b="4445"/>
             <wp:docPr id="715183815" name="Picture 3"/>
             <wp:cNvGraphicFramePr>
               <a:graphicFrameLocks xmlns:a="http://schemas.openxmlformats.org/drawingml/2006/main" noChangeAspect="1"/>
@@ -1565,7 +1914,7 @@
                   <pic:spPr>
                     <a:xfrm>
                       <a:off x="0" y="0"/>
-                      <a:ext cx="5273731" cy="3515821"/>
+                      <a:ext cx="5232352" cy="3488235"/>
                     </a:xfrm>
                     <a:prstGeom prst="rect">
                       <a:avLst/>
@@ -1627,6 +1976,7 @@
         </w:rPr>
         <w:t xml:space="preserve">The facet grid labels are size 12 and bold. Those can be changed with the </w:t>
       </w:r>
+      <w:proofErr w:type="spellStart"/>
       <w:r>
         <w:rPr>
           <w:rFonts w:eastAsiaTheme="minorEastAsia"/>
@@ -1636,6 +1986,7 @@
         </w:rPr>
         <w:t>strip.text</w:t>
       </w:r>
+      <w:proofErr w:type="spellEnd"/>
       <w:r>
         <w:rPr>
           <w:rFonts w:eastAsiaTheme="minorEastAsia"/>
@@ -1650,7 +2001,53 @@
           <w:rFonts w:eastAsiaTheme="minorEastAsia"/>
           <w:iCs/>
         </w:rPr>
-        <w:t xml:space="preserve">option in the </w:t>
+        <w:t xml:space="preserve">option </w:t>
+      </w:r>
+      <w:r>
+        <w:rPr>
+          <w:rFonts w:eastAsiaTheme="minorEastAsia"/>
+          <w:iCs/>
+        </w:rPr>
+        <w:t>(</w:t>
+      </w:r>
+      <w:proofErr w:type="spellStart"/>
+      <w:r>
+        <w:rPr>
+          <w:rFonts w:eastAsiaTheme="minorEastAsia"/>
+          <w:i/>
+        </w:rPr>
+        <w:t>strip_text</w:t>
+      </w:r>
+      <w:proofErr w:type="spellEnd"/>
+      <w:r>
+        <w:rPr>
+          <w:rFonts w:eastAsiaTheme="minorEastAsia"/>
+          <w:iCs/>
+        </w:rPr>
+        <w:t xml:space="preserve"> in </w:t>
+      </w:r>
+      <w:proofErr w:type="spellStart"/>
+      <w:r>
+        <w:rPr>
+          <w:rFonts w:eastAsiaTheme="minorEastAsia"/>
+          <w:i/>
+        </w:rPr>
+        <w:t>plotnine</w:t>
+      </w:r>
+      <w:proofErr w:type="spellEnd"/>
+      <w:r>
+        <w:rPr>
+          <w:rFonts w:eastAsiaTheme="minorEastAsia"/>
+          <w:iCs/>
+        </w:rPr>
+        <w:t xml:space="preserve">) </w:t>
+      </w:r>
+      <w:r>
+        <w:rPr>
+          <w:rFonts w:eastAsiaTheme="minorEastAsia"/>
+          <w:iCs/>
+        </w:rPr>
+        <w:t xml:space="preserve">in the </w:t>
       </w:r>
       <w:r>
         <w:rPr>
@@ -1711,11 +2108,10 @@
           <w:iCs/>
           <w:noProof/>
         </w:rPr>
-        <w:lastRenderedPageBreak/>
         <w:drawing>
-          <wp:inline distT="0" distB="0" distL="0" distR="0" wp14:anchorId="0725AD45" wp14:editId="0A54CB48">
-            <wp:extent cx="4258849" cy="2869640"/>
-            <wp:effectExtent l="0" t="0" r="0" b="635"/>
+          <wp:inline distT="0" distB="0" distL="0" distR="0" wp14:anchorId="0725AD45" wp14:editId="686BDBA0">
+            <wp:extent cx="3402767" cy="2292805"/>
+            <wp:effectExtent l="0" t="0" r="1270" b="6350"/>
             <wp:docPr id="818694233" name="Picture 1"/>
             <wp:cNvGraphicFramePr>
               <a:graphicFrameLocks xmlns:a="http://schemas.openxmlformats.org/drawingml/2006/main" noChangeAspect="1"/>
@@ -1736,7 +2132,7 @@
                   <pic:spPr>
                     <a:xfrm>
                       <a:off x="0" y="0"/>
-                      <a:ext cx="4293523" cy="2893004"/>
+                      <a:ext cx="3462317" cy="2332930"/>
                     </a:xfrm>
                     <a:prstGeom prst="rect">
                       <a:avLst/>
@@ -1820,6 +2216,7 @@
         </w:rPr>
         <w:t xml:space="preserve">object. Install and load the </w:t>
       </w:r>
+      <w:proofErr w:type="spellStart"/>
       <w:r>
         <w:rPr>
           <w:rFonts w:eastAsiaTheme="minorEastAsia"/>
@@ -1829,6 +2226,7 @@
         </w:rPr>
         <w:t>plotly</w:t>
       </w:r>
+      <w:proofErr w:type="spellEnd"/>
       <w:r>
         <w:rPr>
           <w:rFonts w:eastAsiaTheme="minorEastAsia"/>
@@ -1836,14 +2234,25 @@
         </w:rPr>
         <w:t xml:space="preserve"> library. Then use the </w:t>
       </w:r>
-      <w:r>
-        <w:rPr>
-          <w:rFonts w:eastAsiaTheme="minorEastAsia"/>
-          <w:b/>
-          <w:bCs/>
-          <w:iCs/>
-        </w:rPr>
-        <w:t>ggplotly()</w:t>
+      <w:proofErr w:type="spellStart"/>
+      <w:r>
+        <w:rPr>
+          <w:rFonts w:eastAsiaTheme="minorEastAsia"/>
+          <w:b/>
+          <w:bCs/>
+          <w:iCs/>
+        </w:rPr>
+        <w:t>ggplotly</w:t>
+      </w:r>
+      <w:proofErr w:type="spellEnd"/>
+      <w:r>
+        <w:rPr>
+          <w:rFonts w:eastAsiaTheme="minorEastAsia"/>
+          <w:b/>
+          <w:bCs/>
+          <w:iCs/>
+        </w:rPr>
+        <w:t>()</w:t>
       </w:r>
       <w:r>
         <w:rPr>
@@ -1857,7 +2266,46 @@
           <w:rFonts w:eastAsiaTheme="minorEastAsia"/>
           <w:iCs/>
         </w:rPr>
-        <w:t xml:space="preserve">While Python does have the plotly library, there is no ggplotly() function in Python. </w:t>
+        <w:t xml:space="preserve">While Python does have the </w:t>
+      </w:r>
+      <w:proofErr w:type="spellStart"/>
+      <w:r>
+        <w:rPr>
+          <w:rFonts w:eastAsiaTheme="minorEastAsia"/>
+          <w:iCs/>
+        </w:rPr>
+        <w:t>plotly</w:t>
+      </w:r>
+      <w:proofErr w:type="spellEnd"/>
+      <w:r>
+        <w:rPr>
+          <w:rFonts w:eastAsiaTheme="minorEastAsia"/>
+          <w:iCs/>
+        </w:rPr>
+        <w:t xml:space="preserve"> library, there is no </w:t>
+      </w:r>
+      <w:proofErr w:type="spellStart"/>
+      <w:r>
+        <w:rPr>
+          <w:rFonts w:eastAsiaTheme="minorEastAsia"/>
+          <w:iCs/>
+        </w:rPr>
+        <w:t>ggplotly</w:t>
+      </w:r>
+      <w:proofErr w:type="spellEnd"/>
+      <w:r>
+        <w:rPr>
+          <w:rFonts w:eastAsiaTheme="minorEastAsia"/>
+          <w:iCs/>
+        </w:rPr>
+        <w:t>() function in Python</w:t>
+      </w:r>
+      <w:r>
+        <w:rPr>
+          <w:rFonts w:eastAsiaTheme="minorEastAsia"/>
+          <w:iCs/>
+        </w:rPr>
+        <w:t>, so this question can be skipped if you’re using Python.</w:t>
       </w:r>
     </w:p>
     <w:sectPr>
@@ -2975,6 +3423,7 @@
   <w:style w:type="character" w:default="1" w:styleId="DefaultParagraphFont">
     <w:name w:val="Default Paragraph Font"/>
     <w:uiPriority w:val="1"/>
+    <w:semiHidden/>
     <w:unhideWhenUsed/>
   </w:style>
   <w:style w:type="table" w:default="1" w:styleId="TableNormal">

</xml_diff>